<commit_message>
feat: add partnership language rationale and enhance alignment matrix
- Add "Why Partnership Language?" section explaining posthuman theory
  rationale across quick-start guide, resources page, and slide deck
- Transform NICE alignment matrix into true cross-reference matrix using
  reactable with interactive search, filter, and sticky headers
- Fix PDF checkmarks using LaTeX \checkmark symbol
- Set proper column widths to prevent text hyphenation
- Fix announcement bar link path for subfolder resolution
- Update NICE Framework references to v2.1.0 (December 2025)
</commit_message>
<xml_diff>
--- a/docs/assessments/nice-alignment-matrix.docx
+++ b/docs/assessments/nice-alignment-matrix.docx
@@ -192,7 +192,2467 @@
       </w:tr>
     </w:tbl>
     <w:bookmarkEnd w:id="24"/>
-    <w:bookmarkStart w:id="25" w:name="Xa666a8981b44d0dae059109e3a688495f32c106"/>
+    <w:bookmarkStart w:id="29" w:name="tks-cross-reference-matrix"/>
+    <w:p>
+      <w:pPr>
+        <w:pStyle w:val="Heading2"/>
+      </w:pPr>
+      <w:r>
+        <w:t xml:space="preserve">TKS Cross-Reference Matrix</w:t>
+      </w:r>
+    </w:p>
+    <w:p>
+      <w:pPr>
+        <w:pStyle w:val="FirstParagraph"/>
+      </w:pPr>
+      <w:r>
+        <w:t xml:space="preserve">This matrix shows at a glance which NICE Framework competencies each activity addresses. Use the search and filter features (HTML) or scan the checkmarks to quickly identify coverage patterns.</w:t>
+      </w:r>
+    </w:p>
+    <w:tbl>
+      <w:tblPr>
+        <w:tblStyle w:val="Table"/>
+        <w:tblLook w:firstRow="0" w:lastRow="0" w:firstColumn="0" w:lastColumn="0" w:noHBand="0" w:noVBand="0" w:val="0000"/>
+        <w:tblBorders>
+          <w:top w:val="single" w:sz="4" w:space="0" w:color="00A047"/>
+          <w:left w:val="single" w:sz="24" w:space="0" w:color="00A047"/>
+          <w:bottom w:val="single" w:sz="4" w:space="0" w:color="00A047"/>
+          <w:right w:val="single" w:sz="4" w:space="0" w:color="00A047"/>
+        </w:tblBorders>
+        <w:tblCellMar>
+          <w:left w:w="144" w:type="dxa"/>
+          <w:right w:w="144" w:type="dxa"/>
+        </w:tblCellMar>
+        <w:tblLook w:firstRow="0" w:lastRow="0" w:firstColumn="0" w:lastColumn="0" w:noHBand="0" w:noVBand="0" w:val="0000"/>
+      </w:tblPr>
+      <w:tr>
+        <w:trPr>
+          <w:cantSplit/>
+        </w:trPr>
+        <w:tc>
+          <w:tcPr>
+            <w:shd w:color="auto" w:fill="ccf1e3" w:val="clear"/>
+            <w:tcMar>
+              <w:top w:w="92" w:type="dxa"/>
+              <w:bottom w:w="92" w:type="dxa"/>
+            </w:tcMar>
+          </w:tcPr>
+          <w:p>
+            <w:pPr>
+              <w:pStyle w:val="BodyText"/>
+            </w:pPr>
+            <w:pPr>
+              <w:spacing w:before="0" w:after="0"/>
+              <w:textAlignment w:val="center"/>
+            </w:pPr>
+            <w:r>
+              <w:drawing>
+                <wp:inline>
+                  <wp:extent cx="152400" cy="152400"/>
+                  <wp:effectExtent b="0" l="0" r="0" t="0"/>
+                  <wp:docPr descr="" title="" id="26" name="Picture"/>
+                  <a:graphic>
+                    <a:graphicData uri="http://schemas.openxmlformats.org/drawingml/2006/picture">
+                      <pic:pic>
+                        <pic:nvPicPr>
+                          <pic:cNvPr descr="C:\Users\ryan\AppData\Local\Programs\Quarto\share\formats\docx\tip.png" id="27" name="Picture"/>
+                          <pic:cNvPicPr>
+                            <a:picLocks noChangeArrowheads="1" noChangeAspect="1"/>
+                          </pic:cNvPicPr>
+                        </pic:nvPicPr>
+                        <pic:blipFill>
+                          <a:blip r:embed="rId25"/>
+                          <a:stretch>
+                            <a:fillRect/>
+                          </a:stretch>
+                        </pic:blipFill>
+                        <pic:spPr bwMode="auto">
+                          <a:xfrm>
+                            <a:off x="0" y="0"/>
+                            <a:ext cx="152400" cy="152400"/>
+                          </a:xfrm>
+                          <a:prstGeom prst="rect">
+                            <a:avLst/>
+                          </a:prstGeom>
+                          <a:noFill/>
+                          <a:ln w="9525">
+                            <a:noFill/>
+                            <a:headEnd/>
+                            <a:tailEnd/>
+                          </a:ln>
+                        </pic:spPr>
+                      </pic:pic>
+                    </a:graphicData>
+                  </a:graphic>
+                </wp:inline>
+              </w:drawing>
+            </w:r>
+            <w:r>
+              <w:t xml:space="preserve"> </w:t>
+            </w:r>
+            <w:r>
+              <w:t xml:space="preserve"> </w:t>
+            </w:r>
+            <w:r>
+              <w:t xml:space="preserve">How to Read This Matrix</w:t>
+            </w:r>
+          </w:p>
+        </w:tc>
+      </w:tr>
+      <w:tr>
+        <w:trPr>
+          <w:cantSplit/>
+        </w:trPr>
+        <w:tc>
+          <w:tcPr>
+            <w:tcMar>
+              <w:top w:w="108" w:type="dxa"/>
+              <w:bottom w:w="108" w:type="dxa"/>
+            </w:tcMar>
+          </w:tcPr>
+          <w:p>
+            <w:pPr>
+              <w:pStyle w:val="Compact"/>
+              <w:numPr>
+                <w:ilvl w:val="0"/>
+                <w:numId w:val="1001"/>
+              </w:numPr>
+            </w:pPr>
+            <w:r>
+              <w:rPr>
+                <w:b/>
+                <w:bCs/>
+              </w:rPr>
+              <w:t xml:space="preserve">✓ (Checkmark)</w:t>
+            </w:r>
+            <w:r>
+              <w:t xml:space="preserve">: Activity addresses this competency</w:t>
+            </w:r>
+          </w:p>
+          <w:p>
+            <w:pPr>
+              <w:pStyle w:val="Compact"/>
+              <w:numPr>
+                <w:ilvl w:val="0"/>
+                <w:numId w:val="1001"/>
+              </w:numPr>
+            </w:pPr>
+            <w:r>
+              <w:rPr>
+                <w:b/>
+                <w:bCs/>
+              </w:rPr>
+              <w:t xml:space="preserve">– (Dash)</w:t>
+            </w:r>
+            <w:r>
+              <w:t xml:space="preserve">: Activity does not specifically address this competency</w:t>
+            </w:r>
+          </w:p>
+          <w:p>
+            <w:pPr>
+              <w:pStyle w:val="Compact"/>
+              <w:numPr>
+                <w:ilvl w:val="0"/>
+                <w:numId w:val="1001"/>
+              </w:numPr>
+            </w:pPr>
+            <w:r>
+              <w:rPr>
+                <w:b/>
+                <w:bCs/>
+              </w:rPr>
+              <w:t xml:space="preserve">Grouped by</w:t>
+            </w:r>
+            <w:r>
+              <w:t xml:space="preserve">: Tasks (T), Knowledge (K), and Skills (S)</w:t>
+            </w:r>
+          </w:p>
+          <w:p/>
+        </w:tc>
+      </w:tr>
+    </w:tbl>
+    <w:tbl>
+      <w:tblPr>
+        <w:tblStyle w:val="Table"/>
+        <w:tblW w:type="pct" w:w="5000"/>
+        <w:tblLayout w:type="fixed"/>
+        <w:tblLook w:firstRow="1" w:lastRow="0" w:firstColumn="0" w:lastColumn="0" w:noHBand="0" w:noVBand="0" w:val="0020"/>
+      </w:tblPr>
+      <w:tblGrid>
+        <w:gridCol w:w="665"/>
+        <w:gridCol w:w="399"/>
+        <w:gridCol w:w="3460"/>
+        <w:gridCol w:w="1131"/>
+        <w:gridCol w:w="1397"/>
+        <w:gridCol w:w="865"/>
+      </w:tblGrid>
+      <w:tr>
+        <w:trPr>
+          <w:tblHeader w:val="on"/>
+        </w:trPr>
+        <w:tc>
+          <w:tcPr/>
+          <w:p>
+            <w:pPr>
+              <w:pStyle w:val="Compact"/>
+              <w:jc w:val="left"/>
+            </w:pPr>
+            <w:r>
+              <w:t xml:space="preserve">Category</w:t>
+            </w:r>
+          </w:p>
+        </w:tc>
+        <w:tc>
+          <w:tcPr/>
+          <w:p>
+            <w:pPr>
+              <w:pStyle w:val="Compact"/>
+              <w:jc w:val="left"/>
+            </w:pPr>
+            <w:r>
+              <w:t xml:space="preserve">Code</w:t>
+            </w:r>
+          </w:p>
+        </w:tc>
+        <w:tc>
+          <w:tcPr/>
+          <w:p>
+            <w:pPr>
+              <w:pStyle w:val="Compact"/>
+              <w:jc w:val="left"/>
+            </w:pPr>
+            <w:r>
+              <w:t xml:space="preserve">Competency</w:t>
+            </w:r>
+          </w:p>
+        </w:tc>
+        <w:tc>
+          <w:tcPr/>
+          <w:p>
+            <w:pPr>
+              <w:pStyle w:val="Compact"/>
+              <w:jc w:val="center"/>
+            </w:pPr>
+            <w:r>
+              <w:t xml:space="preserve">Detective Teams</w:t>
+            </w:r>
+          </w:p>
+        </w:tc>
+        <w:tc>
+          <w:tcPr/>
+          <w:p>
+            <w:pPr>
+              <w:pStyle w:val="Compact"/>
+              <w:jc w:val="center"/>
+            </w:pPr>
+            <w:r>
+              <w:t xml:space="preserve">Ethics &amp; Automation</w:t>
+            </w:r>
+          </w:p>
+        </w:tc>
+        <w:tc>
+          <w:tcPr/>
+          <w:p>
+            <w:pPr>
+              <w:pStyle w:val="Compact"/>
+              <w:jc w:val="center"/>
+            </w:pPr>
+            <w:r>
+              <w:t xml:space="preserve">AI Response</w:t>
+            </w:r>
+          </w:p>
+        </w:tc>
+      </w:tr>
+      <w:tr>
+        <w:tc>
+          <w:tcPr/>
+          <w:p>
+            <w:pPr>
+              <w:pStyle w:val="Compact"/>
+              <w:jc w:val="left"/>
+            </w:pPr>
+            <w:r>
+              <w:t xml:space="preserve">Tasks</w:t>
+            </w:r>
+          </w:p>
+        </w:tc>
+        <w:tc>
+          <w:tcPr/>
+          <w:p>
+            <w:pPr>
+              <w:pStyle w:val="Compact"/>
+              <w:jc w:val="left"/>
+            </w:pPr>
+            <w:r>
+              <w:t xml:space="preserve">T1084</w:t>
+            </w:r>
+          </w:p>
+        </w:tc>
+        <w:tc>
+          <w:tcPr/>
+          <w:p>
+            <w:pPr>
+              <w:pStyle w:val="Compact"/>
+              <w:jc w:val="left"/>
+            </w:pPr>
+            <w:r>
+              <w:t xml:space="preserve">Identify anomalous network activity</w:t>
+            </w:r>
+          </w:p>
+        </w:tc>
+        <w:tc>
+          <w:tcPr/>
+          <w:p>
+            <w:pPr>
+              <w:pStyle w:val="Compact"/>
+              <w:jc w:val="center"/>
+            </w:pPr>
+            <w:r>
+              <w:t xml:space="preserve">✓</w:t>
+            </w:r>
+          </w:p>
+        </w:tc>
+        <w:tc>
+          <w:tcPr/>
+          <w:p>
+            <w:pPr>
+              <w:pStyle w:val="Compact"/>
+              <w:jc w:val="center"/>
+            </w:pPr>
+            <w:r>
+              <w:t xml:space="preserve">–</w:t>
+            </w:r>
+          </w:p>
+        </w:tc>
+        <w:tc>
+          <w:tcPr/>
+          <w:p>
+            <w:pPr>
+              <w:pStyle w:val="Compact"/>
+              <w:jc w:val="center"/>
+            </w:pPr>
+            <w:r>
+              <w:t xml:space="preserve">✓</w:t>
+            </w:r>
+          </w:p>
+        </w:tc>
+      </w:tr>
+      <w:tr>
+        <w:tc>
+          <w:tcPr/>
+          <w:p>
+            <w:pPr>
+              <w:pStyle w:val="Compact"/>
+              <w:jc w:val="left"/>
+            </w:pPr>
+            <w:r>
+              <w:t xml:space="preserve">Tasks</w:t>
+            </w:r>
+          </w:p>
+        </w:tc>
+        <w:tc>
+          <w:tcPr/>
+          <w:p>
+            <w:pPr>
+              <w:pStyle w:val="Compact"/>
+              <w:jc w:val="left"/>
+            </w:pPr>
+            <w:r>
+              <w:t xml:space="preserve">T1118</w:t>
+            </w:r>
+          </w:p>
+        </w:tc>
+        <w:tc>
+          <w:tcPr/>
+          <w:p>
+            <w:pPr>
+              <w:pStyle w:val="Compact"/>
+              <w:jc w:val="left"/>
+            </w:pPr>
+            <w:r>
+              <w:t xml:space="preserve">Identify vulnerabilities</w:t>
+            </w:r>
+          </w:p>
+        </w:tc>
+        <w:tc>
+          <w:tcPr/>
+          <w:p>
+            <w:pPr>
+              <w:pStyle w:val="Compact"/>
+              <w:jc w:val="center"/>
+            </w:pPr>
+            <w:r>
+              <w:t xml:space="preserve">✓</w:t>
+            </w:r>
+          </w:p>
+        </w:tc>
+        <w:tc>
+          <w:tcPr/>
+          <w:p>
+            <w:pPr>
+              <w:pStyle w:val="Compact"/>
+              <w:jc w:val="center"/>
+            </w:pPr>
+            <w:r>
+              <w:t xml:space="preserve">–</w:t>
+            </w:r>
+          </w:p>
+        </w:tc>
+        <w:tc>
+          <w:tcPr/>
+          <w:p>
+            <w:pPr>
+              <w:pStyle w:val="Compact"/>
+              <w:jc w:val="center"/>
+            </w:pPr>
+            <w:r>
+              <w:t xml:space="preserve">–</w:t>
+            </w:r>
+          </w:p>
+        </w:tc>
+      </w:tr>
+      <w:tr>
+        <w:tc>
+          <w:tcPr/>
+          <w:p>
+            <w:pPr>
+              <w:pStyle w:val="Compact"/>
+              <w:jc w:val="left"/>
+            </w:pPr>
+            <w:r>
+              <w:t xml:space="preserve">Tasks</w:t>
+            </w:r>
+          </w:p>
+        </w:tc>
+        <w:tc>
+          <w:tcPr/>
+          <w:p>
+            <w:pPr>
+              <w:pStyle w:val="Compact"/>
+              <w:jc w:val="left"/>
+            </w:pPr>
+            <w:r>
+              <w:t xml:space="preserve">T1119</w:t>
+            </w:r>
+          </w:p>
+        </w:tc>
+        <w:tc>
+          <w:tcPr/>
+          <w:p>
+            <w:pPr>
+              <w:pStyle w:val="Compact"/>
+              <w:jc w:val="left"/>
+            </w:pPr>
+            <w:r>
+              <w:t xml:space="preserve">Recommend vulnerability remediation strategies</w:t>
+            </w:r>
+          </w:p>
+        </w:tc>
+        <w:tc>
+          <w:tcPr/>
+          <w:p>
+            <w:pPr>
+              <w:pStyle w:val="Compact"/>
+              <w:jc w:val="center"/>
+            </w:pPr>
+            <w:r>
+              <w:t xml:space="preserve">✓</w:t>
+            </w:r>
+          </w:p>
+        </w:tc>
+        <w:tc>
+          <w:tcPr/>
+          <w:p>
+            <w:pPr>
+              <w:pStyle w:val="Compact"/>
+              <w:jc w:val="center"/>
+            </w:pPr>
+            <w:r>
+              <w:t xml:space="preserve">–</w:t>
+            </w:r>
+          </w:p>
+        </w:tc>
+        <w:tc>
+          <w:tcPr/>
+          <w:p>
+            <w:pPr>
+              <w:pStyle w:val="Compact"/>
+              <w:jc w:val="center"/>
+            </w:pPr>
+            <w:r>
+              <w:t xml:space="preserve">–</w:t>
+            </w:r>
+          </w:p>
+        </w:tc>
+      </w:tr>
+      <w:tr>
+        <w:tc>
+          <w:tcPr/>
+          <w:p>
+            <w:pPr>
+              <w:pStyle w:val="Compact"/>
+              <w:jc w:val="left"/>
+            </w:pPr>
+            <w:r>
+              <w:t xml:space="preserve">Tasks</w:t>
+            </w:r>
+          </w:p>
+        </w:tc>
+        <w:tc>
+          <w:tcPr/>
+          <w:p>
+            <w:pPr>
+              <w:pStyle w:val="Compact"/>
+              <w:jc w:val="left"/>
+            </w:pPr>
+            <w:r>
+              <w:t xml:space="preserve">T1221</w:t>
+            </w:r>
+          </w:p>
+        </w:tc>
+        <w:tc>
+          <w:tcPr/>
+          <w:p>
+            <w:pPr>
+              <w:pStyle w:val="Compact"/>
+              <w:jc w:val="left"/>
+            </w:pPr>
+            <w:r>
+              <w:t xml:space="preserve">Disseminate incident and CND information</w:t>
+            </w:r>
+          </w:p>
+        </w:tc>
+        <w:tc>
+          <w:tcPr/>
+          <w:p>
+            <w:pPr>
+              <w:pStyle w:val="Compact"/>
+              <w:jc w:val="center"/>
+            </w:pPr>
+            <w:r>
+              <w:t xml:space="preserve">–</w:t>
+            </w:r>
+          </w:p>
+        </w:tc>
+        <w:tc>
+          <w:tcPr/>
+          <w:p>
+            <w:pPr>
+              <w:pStyle w:val="Compact"/>
+              <w:jc w:val="center"/>
+            </w:pPr>
+            <w:r>
+              <w:t xml:space="preserve">–</w:t>
+            </w:r>
+          </w:p>
+        </w:tc>
+        <w:tc>
+          <w:tcPr/>
+          <w:p>
+            <w:pPr>
+              <w:pStyle w:val="Compact"/>
+              <w:jc w:val="center"/>
+            </w:pPr>
+            <w:r>
+              <w:t xml:space="preserve">✓</w:t>
+            </w:r>
+          </w:p>
+        </w:tc>
+      </w:tr>
+      <w:tr>
+        <w:tc>
+          <w:tcPr/>
+          <w:p>
+            <w:pPr>
+              <w:pStyle w:val="Compact"/>
+              <w:jc w:val="left"/>
+            </w:pPr>
+            <w:r>
+              <w:t xml:space="preserve">Tasks</w:t>
+            </w:r>
+          </w:p>
+        </w:tc>
+        <w:tc>
+          <w:tcPr/>
+          <w:p>
+            <w:pPr>
+              <w:pStyle w:val="Compact"/>
+              <w:jc w:val="left"/>
+            </w:pPr>
+            <w:r>
+              <w:t xml:space="preserve">T1300</w:t>
+            </w:r>
+          </w:p>
+        </w:tc>
+        <w:tc>
+          <w:tcPr/>
+          <w:p>
+            <w:pPr>
+              <w:pStyle w:val="Compact"/>
+              <w:jc w:val="left"/>
+            </w:pPr>
+            <w:r>
+              <w:t xml:space="preserve">Report cybersecurity incidents</w:t>
+            </w:r>
+          </w:p>
+        </w:tc>
+        <w:tc>
+          <w:tcPr/>
+          <w:p>
+            <w:pPr>
+              <w:pStyle w:val="Compact"/>
+              <w:jc w:val="center"/>
+            </w:pPr>
+            <w:r>
+              <w:t xml:space="preserve">–</w:t>
+            </w:r>
+          </w:p>
+        </w:tc>
+        <w:tc>
+          <w:tcPr/>
+          <w:p>
+            <w:pPr>
+              <w:pStyle w:val="Compact"/>
+              <w:jc w:val="center"/>
+            </w:pPr>
+            <w:r>
+              <w:t xml:space="preserve">–</w:t>
+            </w:r>
+          </w:p>
+        </w:tc>
+        <w:tc>
+          <w:tcPr/>
+          <w:p>
+            <w:pPr>
+              <w:pStyle w:val="Compact"/>
+              <w:jc w:val="center"/>
+            </w:pPr>
+            <w:r>
+              <w:t xml:space="preserve">✓</w:t>
+            </w:r>
+          </w:p>
+        </w:tc>
+      </w:tr>
+      <w:tr>
+        <w:tc>
+          <w:tcPr/>
+          <w:p>
+            <w:pPr>
+              <w:pStyle w:val="Compact"/>
+              <w:jc w:val="left"/>
+            </w:pPr>
+            <w:r>
+              <w:t xml:space="preserve">Tasks</w:t>
+            </w:r>
+          </w:p>
+        </w:tc>
+        <w:tc>
+          <w:tcPr/>
+          <w:p>
+            <w:pPr>
+              <w:pStyle w:val="Compact"/>
+              <w:jc w:val="left"/>
+            </w:pPr>
+            <w:r>
+              <w:t xml:space="preserve">T1307</w:t>
+            </w:r>
+          </w:p>
+        </w:tc>
+        <w:tc>
+          <w:tcPr/>
+          <w:p>
+            <w:pPr>
+              <w:pStyle w:val="Compact"/>
+              <w:jc w:val="left"/>
+            </w:pPr>
+            <w:r>
+              <w:t xml:space="preserve">Develop cybersecurity policy recommendations</w:t>
+            </w:r>
+          </w:p>
+        </w:tc>
+        <w:tc>
+          <w:tcPr/>
+          <w:p>
+            <w:pPr>
+              <w:pStyle w:val="Compact"/>
+              <w:jc w:val="center"/>
+            </w:pPr>
+            <w:r>
+              <w:t xml:space="preserve">–</w:t>
+            </w:r>
+          </w:p>
+        </w:tc>
+        <w:tc>
+          <w:tcPr/>
+          <w:p>
+            <w:pPr>
+              <w:pStyle w:val="Compact"/>
+              <w:jc w:val="center"/>
+            </w:pPr>
+            <w:r>
+              <w:t xml:space="preserve">✓</w:t>
+            </w:r>
+          </w:p>
+        </w:tc>
+        <w:tc>
+          <w:tcPr/>
+          <w:p>
+            <w:pPr>
+              <w:pStyle w:val="Compact"/>
+              <w:jc w:val="center"/>
+            </w:pPr>
+            <w:r>
+              <w:t xml:space="preserve">–</w:t>
+            </w:r>
+          </w:p>
+        </w:tc>
+      </w:tr>
+      <w:tr>
+        <w:tc>
+          <w:tcPr/>
+          <w:p>
+            <w:pPr>
+              <w:pStyle w:val="Compact"/>
+              <w:jc w:val="left"/>
+            </w:pPr>
+            <w:r>
+              <w:t xml:space="preserve">Tasks</w:t>
+            </w:r>
+          </w:p>
+        </w:tc>
+        <w:tc>
+          <w:tcPr/>
+          <w:p>
+            <w:pPr>
+              <w:pStyle w:val="Compact"/>
+              <w:jc w:val="left"/>
+            </w:pPr>
+            <w:r>
+              <w:t xml:space="preserve">T1308</w:t>
+            </w:r>
+          </w:p>
+        </w:tc>
+        <w:tc>
+          <w:tcPr/>
+          <w:p>
+            <w:pPr>
+              <w:pStyle w:val="Compact"/>
+              <w:jc w:val="left"/>
+            </w:pPr>
+            <w:r>
+              <w:t xml:space="preserve">Coordinate cybersecurity policy review processes</w:t>
+            </w:r>
+          </w:p>
+        </w:tc>
+        <w:tc>
+          <w:tcPr/>
+          <w:p>
+            <w:pPr>
+              <w:pStyle w:val="Compact"/>
+              <w:jc w:val="center"/>
+            </w:pPr>
+            <w:r>
+              <w:t xml:space="preserve">–</w:t>
+            </w:r>
+          </w:p>
+        </w:tc>
+        <w:tc>
+          <w:tcPr/>
+          <w:p>
+            <w:pPr>
+              <w:pStyle w:val="Compact"/>
+              <w:jc w:val="center"/>
+            </w:pPr>
+            <w:r>
+              <w:t xml:space="preserve">✓</w:t>
+            </w:r>
+          </w:p>
+        </w:tc>
+        <w:tc>
+          <w:tcPr/>
+          <w:p>
+            <w:pPr>
+              <w:pStyle w:val="Compact"/>
+              <w:jc w:val="center"/>
+            </w:pPr>
+            <w:r>
+              <w:t xml:space="preserve">–</w:t>
+            </w:r>
+          </w:p>
+        </w:tc>
+      </w:tr>
+      <w:tr>
+        <w:tc>
+          <w:tcPr/>
+          <w:p>
+            <w:pPr>
+              <w:pStyle w:val="Compact"/>
+              <w:jc w:val="left"/>
+            </w:pPr>
+            <w:r>
+              <w:t xml:space="preserve">Tasks</w:t>
+            </w:r>
+          </w:p>
+        </w:tc>
+        <w:tc>
+          <w:tcPr/>
+          <w:p>
+            <w:pPr>
+              <w:pStyle w:val="Compact"/>
+              <w:jc w:val="left"/>
+            </w:pPr>
+            <w:r>
+              <w:t xml:space="preserve">T1310</w:t>
+            </w:r>
+          </w:p>
+        </w:tc>
+        <w:tc>
+          <w:tcPr/>
+          <w:p>
+            <w:pPr>
+              <w:pStyle w:val="Compact"/>
+              <w:jc w:val="left"/>
+            </w:pPr>
+            <w:r>
+              <w:t xml:space="preserve">Implement protective/corrective measures</w:t>
+            </w:r>
+          </w:p>
+        </w:tc>
+        <w:tc>
+          <w:tcPr/>
+          <w:p>
+            <w:pPr>
+              <w:pStyle w:val="Compact"/>
+              <w:jc w:val="center"/>
+            </w:pPr>
+            <w:r>
+              <w:t xml:space="preserve">–</w:t>
+            </w:r>
+          </w:p>
+        </w:tc>
+        <w:tc>
+          <w:tcPr/>
+          <w:p>
+            <w:pPr>
+              <w:pStyle w:val="Compact"/>
+              <w:jc w:val="center"/>
+            </w:pPr>
+            <w:r>
+              <w:t xml:space="preserve">–</w:t>
+            </w:r>
+          </w:p>
+        </w:tc>
+        <w:tc>
+          <w:tcPr/>
+          <w:p>
+            <w:pPr>
+              <w:pStyle w:val="Compact"/>
+              <w:jc w:val="center"/>
+            </w:pPr>
+            <w:r>
+              <w:t xml:space="preserve">✓</w:t>
+            </w:r>
+          </w:p>
+        </w:tc>
+      </w:tr>
+      <w:tr>
+        <w:tc>
+          <w:tcPr/>
+          <w:p>
+            <w:pPr>
+              <w:pStyle w:val="Compact"/>
+              <w:jc w:val="left"/>
+            </w:pPr>
+            <w:r>
+              <w:t xml:space="preserve">Tasks</w:t>
+            </w:r>
+          </w:p>
+        </w:tc>
+        <w:tc>
+          <w:tcPr/>
+          <w:p>
+            <w:pPr>
+              <w:pStyle w:val="Compact"/>
+              <w:jc w:val="left"/>
+            </w:pPr>
+            <w:r>
+              <w:t xml:space="preserve">T1605</w:t>
+            </w:r>
+          </w:p>
+        </w:tc>
+        <w:tc>
+          <w:tcPr/>
+          <w:p>
+            <w:pPr>
+              <w:pStyle w:val="Compact"/>
+              <w:jc w:val="left"/>
+            </w:pPr>
+            <w:r>
+              <w:t xml:space="preserve">Advise on cybersecurity policy</w:t>
+            </w:r>
+          </w:p>
+        </w:tc>
+        <w:tc>
+          <w:tcPr/>
+          <w:p>
+            <w:pPr>
+              <w:pStyle w:val="Compact"/>
+              <w:jc w:val="center"/>
+            </w:pPr>
+            <w:r>
+              <w:t xml:space="preserve">–</w:t>
+            </w:r>
+          </w:p>
+        </w:tc>
+        <w:tc>
+          <w:tcPr/>
+          <w:p>
+            <w:pPr>
+              <w:pStyle w:val="Compact"/>
+              <w:jc w:val="center"/>
+            </w:pPr>
+            <w:r>
+              <w:t xml:space="preserve">✓</w:t>
+            </w:r>
+          </w:p>
+        </w:tc>
+        <w:tc>
+          <w:tcPr/>
+          <w:p>
+            <w:pPr>
+              <w:pStyle w:val="Compact"/>
+              <w:jc w:val="center"/>
+            </w:pPr>
+            <w:r>
+              <w:t xml:space="preserve">–</w:t>
+            </w:r>
+          </w:p>
+        </w:tc>
+      </w:tr>
+      <w:tr>
+        <w:tc>
+          <w:tcPr/>
+          <w:p>
+            <w:pPr>
+              <w:pStyle w:val="Compact"/>
+              <w:jc w:val="left"/>
+            </w:pPr>
+            <w:r>
+              <w:t xml:space="preserve">Knowledge</w:t>
+            </w:r>
+          </w:p>
+        </w:tc>
+        <w:tc>
+          <w:tcPr/>
+          <w:p>
+            <w:pPr>
+              <w:pStyle w:val="Compact"/>
+              <w:jc w:val="left"/>
+            </w:pPr>
+            <w:r>
+              <w:t xml:space="preserve">K0659</w:t>
+            </w:r>
+          </w:p>
+        </w:tc>
+        <w:tc>
+          <w:tcPr/>
+          <w:p>
+            <w:pPr>
+              <w:pStyle w:val="Compact"/>
+              <w:jc w:val="left"/>
+            </w:pPr>
+            <w:r>
+              <w:t xml:space="preserve">Information privacy technologies</w:t>
+            </w:r>
+          </w:p>
+        </w:tc>
+        <w:tc>
+          <w:tcPr/>
+          <w:p>
+            <w:pPr>
+              <w:pStyle w:val="Compact"/>
+              <w:jc w:val="center"/>
+            </w:pPr>
+            <w:r>
+              <w:t xml:space="preserve">–</w:t>
+            </w:r>
+          </w:p>
+        </w:tc>
+        <w:tc>
+          <w:tcPr/>
+          <w:p>
+            <w:pPr>
+              <w:pStyle w:val="Compact"/>
+              <w:jc w:val="center"/>
+            </w:pPr>
+            <w:r>
+              <w:t xml:space="preserve">✓</w:t>
+            </w:r>
+          </w:p>
+        </w:tc>
+        <w:tc>
+          <w:tcPr/>
+          <w:p>
+            <w:pPr>
+              <w:pStyle w:val="Compact"/>
+              <w:jc w:val="center"/>
+            </w:pPr>
+            <w:r>
+              <w:t xml:space="preserve">–</w:t>
+            </w:r>
+          </w:p>
+        </w:tc>
+      </w:tr>
+      <w:tr>
+        <w:tc>
+          <w:tcPr/>
+          <w:p>
+            <w:pPr>
+              <w:pStyle w:val="Compact"/>
+              <w:jc w:val="left"/>
+            </w:pPr>
+            <w:r>
+              <w:t xml:space="preserve">Knowledge</w:t>
+            </w:r>
+          </w:p>
+        </w:tc>
+        <w:tc>
+          <w:tcPr/>
+          <w:p>
+            <w:pPr>
+              <w:pStyle w:val="Compact"/>
+              <w:jc w:val="left"/>
+            </w:pPr>
+            <w:r>
+              <w:t xml:space="preserve">K0682</w:t>
+            </w:r>
+          </w:p>
+        </w:tc>
+        <w:tc>
+          <w:tcPr/>
+          <w:p>
+            <w:pPr>
+              <w:pStyle w:val="Compact"/>
+              <w:jc w:val="left"/>
+            </w:pPr>
+            <w:r>
+              <w:t xml:space="preserve">Cybersecurity threats</w:t>
+            </w:r>
+          </w:p>
+        </w:tc>
+        <w:tc>
+          <w:tcPr/>
+          <w:p>
+            <w:pPr>
+              <w:pStyle w:val="Compact"/>
+              <w:jc w:val="center"/>
+            </w:pPr>
+            <w:r>
+              <w:t xml:space="preserve">✓</w:t>
+            </w:r>
+          </w:p>
+        </w:tc>
+        <w:tc>
+          <w:tcPr/>
+          <w:p>
+            <w:pPr>
+              <w:pStyle w:val="Compact"/>
+              <w:jc w:val="center"/>
+            </w:pPr>
+            <w:r>
+              <w:t xml:space="preserve">✓</w:t>
+            </w:r>
+          </w:p>
+        </w:tc>
+        <w:tc>
+          <w:tcPr/>
+          <w:p>
+            <w:pPr>
+              <w:pStyle w:val="Compact"/>
+              <w:jc w:val="center"/>
+            </w:pPr>
+            <w:r>
+              <w:t xml:space="preserve">✓</w:t>
+            </w:r>
+          </w:p>
+        </w:tc>
+      </w:tr>
+      <w:tr>
+        <w:tc>
+          <w:tcPr/>
+          <w:p>
+            <w:pPr>
+              <w:pStyle w:val="Compact"/>
+              <w:jc w:val="left"/>
+            </w:pPr>
+            <w:r>
+              <w:t xml:space="preserve">Knowledge</w:t>
+            </w:r>
+          </w:p>
+        </w:tc>
+        <w:tc>
+          <w:tcPr/>
+          <w:p>
+            <w:pPr>
+              <w:pStyle w:val="Compact"/>
+              <w:jc w:val="left"/>
+            </w:pPr>
+            <w:r>
+              <w:t xml:space="preserve">K0683</w:t>
+            </w:r>
+          </w:p>
+        </w:tc>
+        <w:tc>
+          <w:tcPr/>
+          <w:p>
+            <w:pPr>
+              <w:pStyle w:val="Compact"/>
+              <w:jc w:val="left"/>
+            </w:pPr>
+            <w:r>
+              <w:t xml:space="preserve">Cybersecurity vulnerabilities</w:t>
+            </w:r>
+          </w:p>
+        </w:tc>
+        <w:tc>
+          <w:tcPr/>
+          <w:p>
+            <w:pPr>
+              <w:pStyle w:val="Compact"/>
+              <w:jc w:val="center"/>
+            </w:pPr>
+            <w:r>
+              <w:t xml:space="preserve">✓</w:t>
+            </w:r>
+          </w:p>
+        </w:tc>
+        <w:tc>
+          <w:tcPr/>
+          <w:p>
+            <w:pPr>
+              <w:pStyle w:val="Compact"/>
+              <w:jc w:val="center"/>
+            </w:pPr>
+            <w:r>
+              <w:t xml:space="preserve">✓</w:t>
+            </w:r>
+          </w:p>
+        </w:tc>
+        <w:tc>
+          <w:tcPr/>
+          <w:p>
+            <w:pPr>
+              <w:pStyle w:val="Compact"/>
+              <w:jc w:val="center"/>
+            </w:pPr>
+            <w:r>
+              <w:t xml:space="preserve">–</w:t>
+            </w:r>
+          </w:p>
+        </w:tc>
+      </w:tr>
+      <w:tr>
+        <w:tc>
+          <w:tcPr/>
+          <w:p>
+            <w:pPr>
+              <w:pStyle w:val="Compact"/>
+              <w:jc w:val="left"/>
+            </w:pPr>
+            <w:r>
+              <w:t xml:space="preserve">Knowledge</w:t>
+            </w:r>
+          </w:p>
+        </w:tc>
+        <w:tc>
+          <w:tcPr/>
+          <w:p>
+            <w:pPr>
+              <w:pStyle w:val="Compact"/>
+              <w:jc w:val="left"/>
+            </w:pPr>
+            <w:r>
+              <w:t xml:space="preserve">K0684</w:t>
+            </w:r>
+          </w:p>
+        </w:tc>
+        <w:tc>
+          <w:tcPr/>
+          <w:p>
+            <w:pPr>
+              <w:pStyle w:val="Compact"/>
+              <w:jc w:val="left"/>
+            </w:pPr>
+            <w:r>
+              <w:t xml:space="preserve">Cybersecurity threat characteristics</w:t>
+            </w:r>
+          </w:p>
+        </w:tc>
+        <w:tc>
+          <w:tcPr/>
+          <w:p>
+            <w:pPr>
+              <w:pStyle w:val="Compact"/>
+              <w:jc w:val="center"/>
+            </w:pPr>
+            <w:r>
+              <w:t xml:space="preserve">✓</w:t>
+            </w:r>
+          </w:p>
+        </w:tc>
+        <w:tc>
+          <w:tcPr/>
+          <w:p>
+            <w:pPr>
+              <w:pStyle w:val="Compact"/>
+              <w:jc w:val="center"/>
+            </w:pPr>
+            <w:r>
+              <w:t xml:space="preserve">–</w:t>
+            </w:r>
+          </w:p>
+        </w:tc>
+        <w:tc>
+          <w:tcPr/>
+          <w:p>
+            <w:pPr>
+              <w:pStyle w:val="Compact"/>
+              <w:jc w:val="center"/>
+            </w:pPr>
+            <w:r>
+              <w:t xml:space="preserve">✓</w:t>
+            </w:r>
+          </w:p>
+        </w:tc>
+      </w:tr>
+      <w:tr>
+        <w:tc>
+          <w:tcPr/>
+          <w:p>
+            <w:pPr>
+              <w:pStyle w:val="Compact"/>
+              <w:jc w:val="left"/>
+            </w:pPr>
+            <w:r>
+              <w:t xml:space="preserve">Knowledge</w:t>
+            </w:r>
+          </w:p>
+        </w:tc>
+        <w:tc>
+          <w:tcPr/>
+          <w:p>
+            <w:pPr>
+              <w:pStyle w:val="Compact"/>
+              <w:jc w:val="left"/>
+            </w:pPr>
+            <w:r>
+              <w:t xml:space="preserve">K0724</w:t>
+            </w:r>
+          </w:p>
+        </w:tc>
+        <w:tc>
+          <w:tcPr/>
+          <w:p>
+            <w:pPr>
+              <w:pStyle w:val="Compact"/>
+              <w:jc w:val="left"/>
+            </w:pPr>
+            <w:r>
+              <w:t xml:space="preserve">Incident response principles and practices</w:t>
+            </w:r>
+          </w:p>
+        </w:tc>
+        <w:tc>
+          <w:tcPr/>
+          <w:p>
+            <w:pPr>
+              <w:pStyle w:val="Compact"/>
+              <w:jc w:val="center"/>
+            </w:pPr>
+            <w:r>
+              <w:t xml:space="preserve">–</w:t>
+            </w:r>
+          </w:p>
+        </w:tc>
+        <w:tc>
+          <w:tcPr/>
+          <w:p>
+            <w:pPr>
+              <w:pStyle w:val="Compact"/>
+              <w:jc w:val="center"/>
+            </w:pPr>
+            <w:r>
+              <w:t xml:space="preserve">–</w:t>
+            </w:r>
+          </w:p>
+        </w:tc>
+        <w:tc>
+          <w:tcPr/>
+          <w:p>
+            <w:pPr>
+              <w:pStyle w:val="Compact"/>
+              <w:jc w:val="center"/>
+            </w:pPr>
+            <w:r>
+              <w:t xml:space="preserve">✓</w:t>
+            </w:r>
+          </w:p>
+        </w:tc>
+      </w:tr>
+      <w:tr>
+        <w:tc>
+          <w:tcPr/>
+          <w:p>
+            <w:pPr>
+              <w:pStyle w:val="Compact"/>
+              <w:jc w:val="left"/>
+            </w:pPr>
+            <w:r>
+              <w:t xml:space="preserve">Knowledge</w:t>
+            </w:r>
+          </w:p>
+        </w:tc>
+        <w:tc>
+          <w:tcPr/>
+          <w:p>
+            <w:pPr>
+              <w:pStyle w:val="Compact"/>
+              <w:jc w:val="left"/>
+            </w:pPr>
+            <w:r>
+              <w:t xml:space="preserve">K0725</w:t>
+            </w:r>
+          </w:p>
+        </w:tc>
+        <w:tc>
+          <w:tcPr/>
+          <w:p>
+            <w:pPr>
+              <w:pStyle w:val="Compact"/>
+              <w:jc w:val="left"/>
+            </w:pPr>
+            <w:r>
+              <w:t xml:space="preserve">Incident response tools and techniques</w:t>
+            </w:r>
+          </w:p>
+        </w:tc>
+        <w:tc>
+          <w:tcPr/>
+          <w:p>
+            <w:pPr>
+              <w:pStyle w:val="Compact"/>
+              <w:jc w:val="center"/>
+            </w:pPr>
+            <w:r>
+              <w:t xml:space="preserve">–</w:t>
+            </w:r>
+          </w:p>
+        </w:tc>
+        <w:tc>
+          <w:tcPr/>
+          <w:p>
+            <w:pPr>
+              <w:pStyle w:val="Compact"/>
+              <w:jc w:val="center"/>
+            </w:pPr>
+            <w:r>
+              <w:t xml:space="preserve">–</w:t>
+            </w:r>
+          </w:p>
+        </w:tc>
+        <w:tc>
+          <w:tcPr/>
+          <w:p>
+            <w:pPr>
+              <w:pStyle w:val="Compact"/>
+              <w:jc w:val="center"/>
+            </w:pPr>
+            <w:r>
+              <w:t xml:space="preserve">✓</w:t>
+            </w:r>
+          </w:p>
+        </w:tc>
+      </w:tr>
+      <w:tr>
+        <w:tc>
+          <w:tcPr/>
+          <w:p>
+            <w:pPr>
+              <w:pStyle w:val="Compact"/>
+              <w:jc w:val="left"/>
+            </w:pPr>
+            <w:r>
+              <w:t xml:space="preserve">Knowledge</w:t>
+            </w:r>
+          </w:p>
+        </w:tc>
+        <w:tc>
+          <w:tcPr/>
+          <w:p>
+            <w:pPr>
+              <w:pStyle w:val="Compact"/>
+              <w:jc w:val="left"/>
+            </w:pPr>
+            <w:r>
+              <w:t xml:space="preserve">K0726</w:t>
+            </w:r>
+          </w:p>
+        </w:tc>
+        <w:tc>
+          <w:tcPr/>
+          <w:p>
+            <w:pPr>
+              <w:pStyle w:val="Compact"/>
+              <w:jc w:val="left"/>
+            </w:pPr>
+            <w:r>
+              <w:t xml:space="preserve">Incident handling tools and techniques</w:t>
+            </w:r>
+          </w:p>
+        </w:tc>
+        <w:tc>
+          <w:tcPr/>
+          <w:p>
+            <w:pPr>
+              <w:pStyle w:val="Compact"/>
+              <w:jc w:val="center"/>
+            </w:pPr>
+            <w:r>
+              <w:t xml:space="preserve">–</w:t>
+            </w:r>
+          </w:p>
+        </w:tc>
+        <w:tc>
+          <w:tcPr/>
+          <w:p>
+            <w:pPr>
+              <w:pStyle w:val="Compact"/>
+              <w:jc w:val="center"/>
+            </w:pPr>
+            <w:r>
+              <w:t xml:space="preserve">–</w:t>
+            </w:r>
+          </w:p>
+        </w:tc>
+        <w:tc>
+          <w:tcPr/>
+          <w:p>
+            <w:pPr>
+              <w:pStyle w:val="Compact"/>
+              <w:jc w:val="center"/>
+            </w:pPr>
+            <w:r>
+              <w:t xml:space="preserve">✓</w:t>
+            </w:r>
+          </w:p>
+        </w:tc>
+      </w:tr>
+      <w:tr>
+        <w:tc>
+          <w:tcPr/>
+          <w:p>
+            <w:pPr>
+              <w:pStyle w:val="Compact"/>
+              <w:jc w:val="left"/>
+            </w:pPr>
+            <w:r>
+              <w:t xml:space="preserve">Knowledge</w:t>
+            </w:r>
+          </w:p>
+        </w:tc>
+        <w:tc>
+          <w:tcPr/>
+          <w:p>
+            <w:pPr>
+              <w:pStyle w:val="Compact"/>
+              <w:jc w:val="left"/>
+            </w:pPr>
+            <w:r>
+              <w:t xml:space="preserve">K0736</w:t>
+            </w:r>
+          </w:p>
+        </w:tc>
+        <w:tc>
+          <w:tcPr/>
+          <w:p>
+            <w:pPr>
+              <w:pStyle w:val="Compact"/>
+              <w:jc w:val="left"/>
+            </w:pPr>
+            <w:r>
+              <w:t xml:space="preserve">IT security principles and practices</w:t>
+            </w:r>
+          </w:p>
+        </w:tc>
+        <w:tc>
+          <w:tcPr/>
+          <w:p>
+            <w:pPr>
+              <w:pStyle w:val="Compact"/>
+              <w:jc w:val="center"/>
+            </w:pPr>
+            <w:r>
+              <w:t xml:space="preserve">–</w:t>
+            </w:r>
+          </w:p>
+        </w:tc>
+        <w:tc>
+          <w:tcPr/>
+          <w:p>
+            <w:pPr>
+              <w:pStyle w:val="Compact"/>
+              <w:jc w:val="center"/>
+            </w:pPr>
+            <w:r>
+              <w:t xml:space="preserve">✓</w:t>
+            </w:r>
+          </w:p>
+        </w:tc>
+        <w:tc>
+          <w:tcPr/>
+          <w:p>
+            <w:pPr>
+              <w:pStyle w:val="Compact"/>
+              <w:jc w:val="center"/>
+            </w:pPr>
+            <w:r>
+              <w:t xml:space="preserve">–</w:t>
+            </w:r>
+          </w:p>
+        </w:tc>
+      </w:tr>
+      <w:tr>
+        <w:tc>
+          <w:tcPr/>
+          <w:p>
+            <w:pPr>
+              <w:pStyle w:val="Compact"/>
+              <w:jc w:val="left"/>
+            </w:pPr>
+            <w:r>
+              <w:t xml:space="preserve">Knowledge</w:t>
+            </w:r>
+          </w:p>
+        </w:tc>
+        <w:tc>
+          <w:tcPr/>
+          <w:p>
+            <w:pPr>
+              <w:pStyle w:val="Compact"/>
+              <w:jc w:val="left"/>
+            </w:pPr>
+            <w:r>
+              <w:t xml:space="preserve">K0751</w:t>
+            </w:r>
+          </w:p>
+        </w:tc>
+        <w:tc>
+          <w:tcPr/>
+          <w:p>
+            <w:pPr>
+              <w:pStyle w:val="Compact"/>
+              <w:jc w:val="left"/>
+            </w:pPr>
+            <w:r>
+              <w:t xml:space="preserve">System threats</w:t>
+            </w:r>
+          </w:p>
+        </w:tc>
+        <w:tc>
+          <w:tcPr/>
+          <w:p>
+            <w:pPr>
+              <w:pStyle w:val="Compact"/>
+              <w:jc w:val="center"/>
+            </w:pPr>
+            <w:r>
+              <w:t xml:space="preserve">✓</w:t>
+            </w:r>
+          </w:p>
+        </w:tc>
+        <w:tc>
+          <w:tcPr/>
+          <w:p>
+            <w:pPr>
+              <w:pStyle w:val="Compact"/>
+              <w:jc w:val="center"/>
+            </w:pPr>
+            <w:r>
+              <w:t xml:space="preserve">–</w:t>
+            </w:r>
+          </w:p>
+        </w:tc>
+        <w:tc>
+          <w:tcPr/>
+          <w:p>
+            <w:pPr>
+              <w:pStyle w:val="Compact"/>
+              <w:jc w:val="center"/>
+            </w:pPr>
+            <w:r>
+              <w:t xml:space="preserve">–</w:t>
+            </w:r>
+          </w:p>
+        </w:tc>
+      </w:tr>
+      <w:tr>
+        <w:tc>
+          <w:tcPr/>
+          <w:p>
+            <w:pPr>
+              <w:pStyle w:val="Compact"/>
+              <w:jc w:val="left"/>
+            </w:pPr>
+            <w:r>
+              <w:t xml:space="preserve">Knowledge</w:t>
+            </w:r>
+          </w:p>
+        </w:tc>
+        <w:tc>
+          <w:tcPr/>
+          <w:p>
+            <w:pPr>
+              <w:pStyle w:val="Compact"/>
+              <w:jc w:val="left"/>
+            </w:pPr>
+            <w:r>
+              <w:t xml:space="preserve">K0752</w:t>
+            </w:r>
+          </w:p>
+        </w:tc>
+        <w:tc>
+          <w:tcPr/>
+          <w:p>
+            <w:pPr>
+              <w:pStyle w:val="Compact"/>
+              <w:jc w:val="left"/>
+            </w:pPr>
+            <w:r>
+              <w:t xml:space="preserve">System vulnerabilities</w:t>
+            </w:r>
+          </w:p>
+        </w:tc>
+        <w:tc>
+          <w:tcPr/>
+          <w:p>
+            <w:pPr>
+              <w:pStyle w:val="Compact"/>
+              <w:jc w:val="center"/>
+            </w:pPr>
+            <w:r>
+              <w:t xml:space="preserve">✓</w:t>
+            </w:r>
+          </w:p>
+        </w:tc>
+        <w:tc>
+          <w:tcPr/>
+          <w:p>
+            <w:pPr>
+              <w:pStyle w:val="Compact"/>
+              <w:jc w:val="center"/>
+            </w:pPr>
+            <w:r>
+              <w:t xml:space="preserve">–</w:t>
+            </w:r>
+          </w:p>
+        </w:tc>
+        <w:tc>
+          <w:tcPr/>
+          <w:p>
+            <w:pPr>
+              <w:pStyle w:val="Compact"/>
+              <w:jc w:val="center"/>
+            </w:pPr>
+            <w:r>
+              <w:t xml:space="preserve">–</w:t>
+            </w:r>
+          </w:p>
+        </w:tc>
+      </w:tr>
+      <w:tr>
+        <w:tc>
+          <w:tcPr/>
+          <w:p>
+            <w:pPr>
+              <w:pStyle w:val="Compact"/>
+              <w:jc w:val="left"/>
+            </w:pPr>
+            <w:r>
+              <w:t xml:space="preserve">Skills</w:t>
+            </w:r>
+          </w:p>
+        </w:tc>
+        <w:tc>
+          <w:tcPr/>
+          <w:p>
+            <w:pPr>
+              <w:pStyle w:val="Compact"/>
+              <w:jc w:val="left"/>
+            </w:pPr>
+            <w:r>
+              <w:t xml:space="preserve">S0540</w:t>
+            </w:r>
+          </w:p>
+        </w:tc>
+        <w:tc>
+          <w:tcPr/>
+          <w:p>
+            <w:pPr>
+              <w:pStyle w:val="Compact"/>
+              <w:jc w:val="left"/>
+            </w:pPr>
+            <w:r>
+              <w:t xml:space="preserve">Identifying network threats</w:t>
+            </w:r>
+          </w:p>
+        </w:tc>
+        <w:tc>
+          <w:tcPr/>
+          <w:p>
+            <w:pPr>
+              <w:pStyle w:val="Compact"/>
+              <w:jc w:val="center"/>
+            </w:pPr>
+            <w:r>
+              <w:t xml:space="preserve">✓</w:t>
+            </w:r>
+          </w:p>
+        </w:tc>
+        <w:tc>
+          <w:tcPr/>
+          <w:p>
+            <w:pPr>
+              <w:pStyle w:val="Compact"/>
+              <w:jc w:val="center"/>
+            </w:pPr>
+            <w:r>
+              <w:t xml:space="preserve">–</w:t>
+            </w:r>
+          </w:p>
+        </w:tc>
+        <w:tc>
+          <w:tcPr/>
+          <w:p>
+            <w:pPr>
+              <w:pStyle w:val="Compact"/>
+              <w:jc w:val="center"/>
+            </w:pPr>
+            <w:r>
+              <w:t xml:space="preserve">✓</w:t>
+            </w:r>
+          </w:p>
+        </w:tc>
+      </w:tr>
+      <w:tr>
+        <w:tc>
+          <w:tcPr/>
+          <w:p>
+            <w:pPr>
+              <w:pStyle w:val="Compact"/>
+              <w:jc w:val="left"/>
+            </w:pPr>
+            <w:r>
+              <w:t xml:space="preserve">Skills</w:t>
+            </w:r>
+          </w:p>
+        </w:tc>
+        <w:tc>
+          <w:tcPr/>
+          <w:p>
+            <w:pPr>
+              <w:pStyle w:val="Compact"/>
+              <w:jc w:val="left"/>
+            </w:pPr>
+            <w:r>
+              <w:t xml:space="preserve">S0544</w:t>
+            </w:r>
+          </w:p>
+        </w:tc>
+        <w:tc>
+          <w:tcPr/>
+          <w:p>
+            <w:pPr>
+              <w:pStyle w:val="Compact"/>
+              <w:jc w:val="left"/>
+            </w:pPr>
+            <w:r>
+              <w:t xml:space="preserve">Recognizing vulnerabilities</w:t>
+            </w:r>
+          </w:p>
+        </w:tc>
+        <w:tc>
+          <w:tcPr/>
+          <w:p>
+            <w:pPr>
+              <w:pStyle w:val="Compact"/>
+              <w:jc w:val="center"/>
+            </w:pPr>
+            <w:r>
+              <w:t xml:space="preserve">✓</w:t>
+            </w:r>
+          </w:p>
+        </w:tc>
+        <w:tc>
+          <w:tcPr/>
+          <w:p>
+            <w:pPr>
+              <w:pStyle w:val="Compact"/>
+              <w:jc w:val="center"/>
+            </w:pPr>
+            <w:r>
+              <w:t xml:space="preserve">–</w:t>
+            </w:r>
+          </w:p>
+        </w:tc>
+        <w:tc>
+          <w:tcPr/>
+          <w:p>
+            <w:pPr>
+              <w:pStyle w:val="Compact"/>
+              <w:jc w:val="center"/>
+            </w:pPr>
+            <w:r>
+              <w:t xml:space="preserve">–</w:t>
+            </w:r>
+          </w:p>
+        </w:tc>
+      </w:tr>
+      <w:tr>
+        <w:tc>
+          <w:tcPr/>
+          <w:p>
+            <w:pPr>
+              <w:pStyle w:val="Compact"/>
+              <w:jc w:val="left"/>
+            </w:pPr>
+            <w:r>
+              <w:t xml:space="preserve">Skills</w:t>
+            </w:r>
+          </w:p>
+        </w:tc>
+        <w:tc>
+          <w:tcPr/>
+          <w:p>
+            <w:pPr>
+              <w:pStyle w:val="Compact"/>
+              <w:jc w:val="left"/>
+            </w:pPr>
+            <w:r>
+              <w:t xml:space="preserve">S0800</w:t>
+            </w:r>
+          </w:p>
+        </w:tc>
+        <w:tc>
+          <w:tcPr/>
+          <w:p>
+            <w:pPr>
+              <w:pStyle w:val="Compact"/>
+              <w:jc w:val="left"/>
+            </w:pPr>
+            <w:r>
+              <w:t xml:space="preserve">Analyzing organizational patterns and relationships</w:t>
+            </w:r>
+          </w:p>
+        </w:tc>
+        <w:tc>
+          <w:tcPr/>
+          <w:p>
+            <w:pPr>
+              <w:pStyle w:val="Compact"/>
+              <w:jc w:val="center"/>
+            </w:pPr>
+            <w:r>
+              <w:t xml:space="preserve">✓</w:t>
+            </w:r>
+          </w:p>
+        </w:tc>
+        <w:tc>
+          <w:tcPr/>
+          <w:p>
+            <w:pPr>
+              <w:pStyle w:val="Compact"/>
+              <w:jc w:val="center"/>
+            </w:pPr>
+            <w:r>
+              <w:t xml:space="preserve">✓</w:t>
+            </w:r>
+          </w:p>
+        </w:tc>
+        <w:tc>
+          <w:tcPr/>
+          <w:p>
+            <w:pPr>
+              <w:pStyle w:val="Compact"/>
+              <w:jc w:val="center"/>
+            </w:pPr>
+            <w:r>
+              <w:t xml:space="preserve">✓</w:t>
+            </w:r>
+          </w:p>
+        </w:tc>
+      </w:tr>
+      <w:tr>
+        <w:tc>
+          <w:tcPr/>
+          <w:p>
+            <w:pPr>
+              <w:pStyle w:val="Compact"/>
+              <w:jc w:val="left"/>
+            </w:pPr>
+            <w:r>
+              <w:t xml:space="preserve">Skills</w:t>
+            </w:r>
+          </w:p>
+        </w:tc>
+        <w:tc>
+          <w:tcPr/>
+          <w:p>
+            <w:pPr>
+              <w:pStyle w:val="Compact"/>
+              <w:jc w:val="left"/>
+            </w:pPr>
+            <w:r>
+              <w:t xml:space="preserve">S0850</w:t>
+            </w:r>
+          </w:p>
+        </w:tc>
+        <w:tc>
+          <w:tcPr/>
+          <w:p>
+            <w:pPr>
+              <w:pStyle w:val="Compact"/>
+              <w:jc w:val="left"/>
+            </w:pPr>
+            <w:r>
+              <w:t xml:space="preserve">Performing cost/benefit analysis</w:t>
+            </w:r>
+          </w:p>
+        </w:tc>
+        <w:tc>
+          <w:tcPr/>
+          <w:p>
+            <w:pPr>
+              <w:pStyle w:val="Compact"/>
+              <w:jc w:val="center"/>
+            </w:pPr>
+            <w:r>
+              <w:t xml:space="preserve">–</w:t>
+            </w:r>
+          </w:p>
+        </w:tc>
+        <w:tc>
+          <w:tcPr/>
+          <w:p>
+            <w:pPr>
+              <w:pStyle w:val="Compact"/>
+              <w:jc w:val="center"/>
+            </w:pPr>
+            <w:r>
+              <w:t xml:space="preserve">✓</w:t>
+            </w:r>
+          </w:p>
+        </w:tc>
+        <w:tc>
+          <w:tcPr/>
+          <w:p>
+            <w:pPr>
+              <w:pStyle w:val="Compact"/>
+              <w:jc w:val="center"/>
+            </w:pPr>
+            <w:r>
+              <w:t xml:space="preserve">–</w:t>
+            </w:r>
+          </w:p>
+        </w:tc>
+      </w:tr>
+      <w:tr>
+        <w:tc>
+          <w:tcPr/>
+          <w:p>
+            <w:pPr>
+              <w:pStyle w:val="Compact"/>
+              <w:jc w:val="left"/>
+            </w:pPr>
+            <w:r>
+              <w:t xml:space="preserve">Skills</w:t>
+            </w:r>
+          </w:p>
+        </w:tc>
+        <w:tc>
+          <w:tcPr/>
+          <w:p>
+            <w:pPr>
+              <w:pStyle w:val="Compact"/>
+              <w:jc w:val="left"/>
+            </w:pPr>
+            <w:r>
+              <w:t xml:space="preserve">S0874</w:t>
+            </w:r>
+          </w:p>
+        </w:tc>
+        <w:tc>
+          <w:tcPr/>
+          <w:p>
+            <w:pPr>
+              <w:pStyle w:val="Compact"/>
+              <w:jc w:val="left"/>
+            </w:pPr>
+            <w:r>
+              <w:t xml:space="preserve">Performing network traffic analysis</w:t>
+            </w:r>
+          </w:p>
+        </w:tc>
+        <w:tc>
+          <w:tcPr/>
+          <w:p>
+            <w:pPr>
+              <w:pStyle w:val="Compact"/>
+              <w:jc w:val="center"/>
+            </w:pPr>
+            <w:r>
+              <w:t xml:space="preserve">✓</w:t>
+            </w:r>
+          </w:p>
+        </w:tc>
+        <w:tc>
+          <w:tcPr/>
+          <w:p>
+            <w:pPr>
+              <w:pStyle w:val="Compact"/>
+              <w:jc w:val="center"/>
+            </w:pPr>
+            <w:r>
+              <w:t xml:space="preserve">–</w:t>
+            </w:r>
+          </w:p>
+        </w:tc>
+        <w:tc>
+          <w:tcPr/>
+          <w:p>
+            <w:pPr>
+              <w:pStyle w:val="Compact"/>
+              <w:jc w:val="center"/>
+            </w:pPr>
+            <w:r>
+              <w:t xml:space="preserve">–</w:t>
+            </w:r>
+          </w:p>
+        </w:tc>
+      </w:tr>
+      <w:tr>
+        <w:tc>
+          <w:tcPr/>
+          <w:p>
+            <w:pPr>
+              <w:pStyle w:val="Compact"/>
+              <w:jc w:val="left"/>
+            </w:pPr>
+            <w:r>
+              <w:t xml:space="preserve">Skills</w:t>
+            </w:r>
+          </w:p>
+        </w:tc>
+        <w:tc>
+          <w:tcPr/>
+          <w:p>
+            <w:pPr>
+              <w:pStyle w:val="Compact"/>
+              <w:jc w:val="left"/>
+            </w:pPr>
+            <w:r>
+              <w:t xml:space="preserve">S0878</w:t>
+            </w:r>
+          </w:p>
+        </w:tc>
+        <w:tc>
+          <w:tcPr/>
+          <w:p>
+            <w:pPr>
+              <w:pStyle w:val="Compact"/>
+              <w:jc w:val="left"/>
+            </w:pPr>
+            <w:r>
+              <w:t xml:space="preserve">Performing risk analysis</w:t>
+            </w:r>
+          </w:p>
+        </w:tc>
+        <w:tc>
+          <w:tcPr/>
+          <w:p>
+            <w:pPr>
+              <w:pStyle w:val="Compact"/>
+              <w:jc w:val="center"/>
+            </w:pPr>
+            <w:r>
+              <w:t xml:space="preserve">–</w:t>
+            </w:r>
+          </w:p>
+        </w:tc>
+        <w:tc>
+          <w:tcPr/>
+          <w:p>
+            <w:pPr>
+              <w:pStyle w:val="Compact"/>
+              <w:jc w:val="center"/>
+            </w:pPr>
+            <w:r>
+              <w:t xml:space="preserve">✓</w:t>
+            </w:r>
+          </w:p>
+        </w:tc>
+        <w:tc>
+          <w:tcPr/>
+          <w:p>
+            <w:pPr>
+              <w:pStyle w:val="Compact"/>
+              <w:jc w:val="center"/>
+            </w:pPr>
+            <w:r>
+              <w:t xml:space="preserve">✓</w:t>
+            </w:r>
+          </w:p>
+        </w:tc>
+      </w:tr>
+    </w:tbl>
+    <w:bookmarkStart w:id="28" w:name="coverage-summary"/>
+    <w:p>
+      <w:pPr>
+        <w:pStyle w:val="Heading3"/>
+      </w:pPr>
+      <w:r>
+        <w:t xml:space="preserve">Coverage Summary</w:t>
+      </w:r>
+    </w:p>
+    <w:tbl>
+      <w:tblPr>
+        <w:tblStyle w:val="Table"/>
+        <w:tblW w:type="auto" w:w="0"/>
+        <w:tblLook w:firstRow="1" w:lastRow="0" w:firstColumn="0" w:lastColumn="0" w:noHBand="0" w:noVBand="0" w:val="0020"/>
+      </w:tblPr>
+      <w:tblGrid>
+        <w:gridCol w:w="1584"/>
+        <w:gridCol w:w="1584"/>
+        <w:gridCol w:w="1584"/>
+        <w:gridCol w:w="1584"/>
+        <w:gridCol w:w="1584"/>
+      </w:tblGrid>
+      <w:tr>
+        <w:trPr>
+          <w:tblHeader w:val="on"/>
+        </w:trPr>
+        <w:tc>
+          <w:tcPr/>
+          <w:p>
+            <w:pPr>
+              <w:pStyle w:val="Compact"/>
+              <w:jc w:val="left"/>
+            </w:pPr>
+            <w:r>
+              <w:t xml:space="preserve">Category</w:t>
+            </w:r>
+          </w:p>
+        </w:tc>
+        <w:tc>
+          <w:tcPr/>
+          <w:p>
+            <w:pPr>
+              <w:pStyle w:val="Compact"/>
+              <w:jc w:val="right"/>
+            </w:pPr>
+            <w:r>
+              <w:t xml:space="preserve">Total Codes</w:t>
+            </w:r>
+          </w:p>
+        </w:tc>
+        <w:tc>
+          <w:tcPr/>
+          <w:p>
+            <w:pPr>
+              <w:pStyle w:val="Compact"/>
+              <w:jc w:val="right"/>
+            </w:pPr>
+            <w:r>
+              <w:t xml:space="preserve">Activity 1</w:t>
+            </w:r>
+          </w:p>
+        </w:tc>
+        <w:tc>
+          <w:tcPr/>
+          <w:p>
+            <w:pPr>
+              <w:pStyle w:val="Compact"/>
+              <w:jc w:val="right"/>
+            </w:pPr>
+            <w:r>
+              <w:t xml:space="preserve">Activity 2</w:t>
+            </w:r>
+          </w:p>
+        </w:tc>
+        <w:tc>
+          <w:tcPr/>
+          <w:p>
+            <w:pPr>
+              <w:pStyle w:val="Compact"/>
+              <w:jc w:val="right"/>
+            </w:pPr>
+            <w:r>
+              <w:t xml:space="preserve">Activity 3</w:t>
+            </w:r>
+          </w:p>
+        </w:tc>
+      </w:tr>
+      <w:tr>
+        <w:tc>
+          <w:tcPr/>
+          <w:p>
+            <w:pPr>
+              <w:pStyle w:val="Compact"/>
+              <w:jc w:val="left"/>
+            </w:pPr>
+            <w:r>
+              <w:t xml:space="preserve">Knowledge</w:t>
+            </w:r>
+          </w:p>
+        </w:tc>
+        <w:tc>
+          <w:tcPr/>
+          <w:p>
+            <w:pPr>
+              <w:pStyle w:val="Compact"/>
+              <w:jc w:val="right"/>
+            </w:pPr>
+            <w:r>
+              <w:t xml:space="preserve">10</w:t>
+            </w:r>
+          </w:p>
+        </w:tc>
+        <w:tc>
+          <w:tcPr/>
+          <w:p>
+            <w:pPr>
+              <w:pStyle w:val="Compact"/>
+              <w:jc w:val="right"/>
+            </w:pPr>
+            <w:r>
+              <w:t xml:space="preserve">5</w:t>
+            </w:r>
+          </w:p>
+        </w:tc>
+        <w:tc>
+          <w:tcPr/>
+          <w:p>
+            <w:pPr>
+              <w:pStyle w:val="Compact"/>
+              <w:jc w:val="right"/>
+            </w:pPr>
+            <w:r>
+              <w:t xml:space="preserve">4</w:t>
+            </w:r>
+          </w:p>
+        </w:tc>
+        <w:tc>
+          <w:tcPr/>
+          <w:p>
+            <w:pPr>
+              <w:pStyle w:val="Compact"/>
+              <w:jc w:val="right"/>
+            </w:pPr>
+            <w:r>
+              <w:t xml:space="preserve">5</w:t>
+            </w:r>
+          </w:p>
+        </w:tc>
+      </w:tr>
+      <w:tr>
+        <w:tc>
+          <w:tcPr/>
+          <w:p>
+            <w:pPr>
+              <w:pStyle w:val="Compact"/>
+              <w:jc w:val="left"/>
+            </w:pPr>
+            <w:r>
+              <w:t xml:space="preserve">Skills</w:t>
+            </w:r>
+          </w:p>
+        </w:tc>
+        <w:tc>
+          <w:tcPr/>
+          <w:p>
+            <w:pPr>
+              <w:pStyle w:val="Compact"/>
+              <w:jc w:val="right"/>
+            </w:pPr>
+            <w:r>
+              <w:t xml:space="preserve">6</w:t>
+            </w:r>
+          </w:p>
+        </w:tc>
+        <w:tc>
+          <w:tcPr/>
+          <w:p>
+            <w:pPr>
+              <w:pStyle w:val="Compact"/>
+              <w:jc w:val="right"/>
+            </w:pPr>
+            <w:r>
+              <w:t xml:space="preserve">4</w:t>
+            </w:r>
+          </w:p>
+        </w:tc>
+        <w:tc>
+          <w:tcPr/>
+          <w:p>
+            <w:pPr>
+              <w:pStyle w:val="Compact"/>
+              <w:jc w:val="right"/>
+            </w:pPr>
+            <w:r>
+              <w:t xml:space="preserve">3</w:t>
+            </w:r>
+          </w:p>
+        </w:tc>
+        <w:tc>
+          <w:tcPr/>
+          <w:p>
+            <w:pPr>
+              <w:pStyle w:val="Compact"/>
+              <w:jc w:val="right"/>
+            </w:pPr>
+            <w:r>
+              <w:t xml:space="preserve">3</w:t>
+            </w:r>
+          </w:p>
+        </w:tc>
+      </w:tr>
+      <w:tr>
+        <w:tc>
+          <w:tcPr/>
+          <w:p>
+            <w:pPr>
+              <w:pStyle w:val="Compact"/>
+              <w:jc w:val="left"/>
+            </w:pPr>
+            <w:r>
+              <w:t xml:space="preserve">Tasks</w:t>
+            </w:r>
+          </w:p>
+        </w:tc>
+        <w:tc>
+          <w:tcPr/>
+          <w:p>
+            <w:pPr>
+              <w:pStyle w:val="Compact"/>
+              <w:jc w:val="right"/>
+            </w:pPr>
+            <w:r>
+              <w:t xml:space="preserve">9</w:t>
+            </w:r>
+          </w:p>
+        </w:tc>
+        <w:tc>
+          <w:tcPr/>
+          <w:p>
+            <w:pPr>
+              <w:pStyle w:val="Compact"/>
+              <w:jc w:val="right"/>
+            </w:pPr>
+            <w:r>
+              <w:t xml:space="preserve">3</w:t>
+            </w:r>
+          </w:p>
+        </w:tc>
+        <w:tc>
+          <w:tcPr/>
+          <w:p>
+            <w:pPr>
+              <w:pStyle w:val="Compact"/>
+              <w:jc w:val="right"/>
+            </w:pPr>
+            <w:r>
+              <w:t xml:space="preserve">3</w:t>
+            </w:r>
+          </w:p>
+        </w:tc>
+        <w:tc>
+          <w:tcPr/>
+          <w:p>
+            <w:pPr>
+              <w:pStyle w:val="Compact"/>
+              <w:jc w:val="right"/>
+            </w:pPr>
+            <w:r>
+              <w:t xml:space="preserve">4</w:t>
+            </w:r>
+          </w:p>
+        </w:tc>
+      </w:tr>
+      <w:tr>
+        <w:tc>
+          <w:tcPr/>
+          <w:p>
+            <w:pPr>
+              <w:pStyle w:val="Compact"/>
+              <w:jc w:val="left"/>
+            </w:pPr>
+            <w:r>
+              <w:t xml:space="preserve">Total</w:t>
+            </w:r>
+          </w:p>
+        </w:tc>
+        <w:tc>
+          <w:tcPr/>
+          <w:p>
+            <w:pPr>
+              <w:pStyle w:val="Compact"/>
+              <w:jc w:val="right"/>
+            </w:pPr>
+            <w:r>
+              <w:t xml:space="preserve">25</w:t>
+            </w:r>
+          </w:p>
+        </w:tc>
+        <w:tc>
+          <w:tcPr/>
+          <w:p>
+            <w:pPr>
+              <w:pStyle w:val="Compact"/>
+              <w:jc w:val="right"/>
+            </w:pPr>
+            <w:r>
+              <w:t xml:space="preserve">12</w:t>
+            </w:r>
+          </w:p>
+        </w:tc>
+        <w:tc>
+          <w:tcPr/>
+          <w:p>
+            <w:pPr>
+              <w:pStyle w:val="Compact"/>
+              <w:jc w:val="right"/>
+            </w:pPr>
+            <w:r>
+              <w:t xml:space="preserve">10</w:t>
+            </w:r>
+          </w:p>
+        </w:tc>
+        <w:tc>
+          <w:tcPr/>
+          <w:p>
+            <w:pPr>
+              <w:pStyle w:val="Compact"/>
+              <w:jc w:val="right"/>
+            </w:pPr>
+            <w:r>
+              <w:t xml:space="preserve">12</w:t>
+            </w:r>
+          </w:p>
+        </w:tc>
+      </w:tr>
+    </w:tbl>
+    <w:bookmarkEnd w:id="28"/>
+    <w:bookmarkEnd w:id="29"/>
+    <w:bookmarkStart w:id="30" w:name="Xa666a8981b44d0dae059109e3a688495f32c106"/>
     <w:p>
       <w:pPr>
         <w:pStyle w:val="Heading2"/>
@@ -418,8 +2878,8 @@
         </w:tc>
       </w:tr>
     </w:tbl>
-    <w:bookmarkEnd w:id="25"/>
-    <w:bookmarkStart w:id="30" w:name="activity-1-security-detective-teams"/>
+    <w:bookmarkEnd w:id="30"/>
+    <w:bookmarkStart w:id="35" w:name="activity-1-security-detective-teams"/>
     <w:p>
       <w:pPr>
         <w:pStyle w:val="Heading2"/>
@@ -428,7 +2888,7 @@
         <w:t xml:space="preserve">Activity 1: Security Detective Teams</w:t>
       </w:r>
     </w:p>
-    <w:bookmarkStart w:id="29" w:name="competency-alignment"/>
+    <w:bookmarkStart w:id="34" w:name="competency-alignment"/>
     <w:p>
       <w:pPr>
         <w:pStyle w:val="Heading3"/>
@@ -477,7 +2937,7 @@
         <w:t xml:space="preserve">work areas.</w:t>
       </w:r>
     </w:p>
-    <w:bookmarkStart w:id="26" w:name="tasks-practiced"/>
+    <w:bookmarkStart w:id="31" w:name="tasks-practiced"/>
     <w:p>
       <w:pPr>
         <w:pStyle w:val="Heading4"/>
@@ -654,8 +3114,8 @@
         </w:tc>
       </w:tr>
     </w:tbl>
-    <w:bookmarkEnd w:id="26"/>
-    <w:bookmarkStart w:id="27" w:name="knowledge-developed"/>
+    <w:bookmarkEnd w:id="31"/>
+    <w:bookmarkStart w:id="32" w:name="knowledge-developed"/>
     <w:p>
       <w:pPr>
         <w:pStyle w:val="Heading4"/>
@@ -908,8 +3368,8 @@
         </w:tc>
       </w:tr>
     </w:tbl>
-    <w:bookmarkEnd w:id="27"/>
-    <w:bookmarkStart w:id="28" w:name="skills-practiced"/>
+    <w:bookmarkEnd w:id="32"/>
+    <w:bookmarkStart w:id="33" w:name="skills-practiced"/>
     <w:p>
       <w:pPr>
         <w:pStyle w:val="Heading4"/>
@@ -1124,10 +3584,10 @@
         </w:tc>
       </w:tr>
     </w:tbl>
-    <w:bookmarkEnd w:id="28"/>
-    <w:bookmarkEnd w:id="29"/>
-    <w:bookmarkEnd w:id="30"/>
-    <w:bookmarkStart w:id="35" w:name="activity-2-ethics-in-automated-security"/>
+    <w:bookmarkEnd w:id="33"/>
+    <w:bookmarkEnd w:id="34"/>
+    <w:bookmarkEnd w:id="35"/>
+    <w:bookmarkStart w:id="40" w:name="activity-2-ethics-in-automated-security"/>
     <w:p>
       <w:pPr>
         <w:pStyle w:val="Heading2"/>
@@ -1136,7 +3596,7 @@
         <w:t xml:space="preserve">Activity 2: Ethics in Automated Security</w:t>
       </w:r>
     </w:p>
-    <w:bookmarkStart w:id="34" w:name="competency-alignment-1"/>
+    <w:bookmarkStart w:id="39" w:name="competency-alignment-1"/>
     <w:p>
       <w:pPr>
         <w:pStyle w:val="Heading3"/>
@@ -1185,7 +3645,7 @@
         <w:t xml:space="preserve">work areas.</w:t>
       </w:r>
     </w:p>
-    <w:bookmarkStart w:id="31" w:name="tasks-practiced-1"/>
+    <w:bookmarkStart w:id="36" w:name="tasks-practiced-1"/>
     <w:p>
       <w:pPr>
         <w:pStyle w:val="Heading4"/>
@@ -1362,8 +3822,8 @@
         </w:tc>
       </w:tr>
     </w:tbl>
-    <w:bookmarkEnd w:id="31"/>
-    <w:bookmarkStart w:id="32" w:name="knowledge-developed-1"/>
+    <w:bookmarkEnd w:id="36"/>
+    <w:bookmarkStart w:id="37" w:name="knowledge-developed-1"/>
     <w:p>
       <w:pPr>
         <w:pStyle w:val="Heading4"/>
@@ -1578,8 +4038,8 @@
         </w:tc>
       </w:tr>
     </w:tbl>
-    <w:bookmarkEnd w:id="32"/>
-    <w:bookmarkStart w:id="33" w:name="skills-practiced-1"/>
+    <w:bookmarkEnd w:id="37"/>
+    <w:bookmarkStart w:id="38" w:name="skills-practiced-1"/>
     <w:p>
       <w:pPr>
         <w:pStyle w:val="Heading4"/>
@@ -1756,10 +4216,10 @@
         </w:tc>
       </w:tr>
     </w:tbl>
-    <w:bookmarkEnd w:id="33"/>
-    <w:bookmarkEnd w:id="34"/>
-    <w:bookmarkEnd w:id="35"/>
-    <w:bookmarkStart w:id="40" w:name="activity-3-ai-assisted-incident-response"/>
+    <w:bookmarkEnd w:id="38"/>
+    <w:bookmarkEnd w:id="39"/>
+    <w:bookmarkEnd w:id="40"/>
+    <w:bookmarkStart w:id="45" w:name="activity-3-ai-assisted-incident-response"/>
     <w:p>
       <w:pPr>
         <w:pStyle w:val="Heading2"/>
@@ -1768,7 +4228,7 @@
         <w:t xml:space="preserve">Activity 3: AI-Assisted Incident Response</w:t>
       </w:r>
     </w:p>
-    <w:bookmarkStart w:id="39" w:name="competency-alignment-2"/>
+    <w:bookmarkStart w:id="44" w:name="competency-alignment-2"/>
     <w:p>
       <w:pPr>
         <w:pStyle w:val="Heading3"/>
@@ -1817,7 +4277,7 @@
         <w:t xml:space="preserve">work areas.</w:t>
       </w:r>
     </w:p>
-    <w:bookmarkStart w:id="36" w:name="tasks-practiced-2"/>
+    <w:bookmarkStart w:id="41" w:name="tasks-practiced-2"/>
     <w:p>
       <w:pPr>
         <w:pStyle w:val="Heading4"/>
@@ -1994,8 +4454,8 @@
         </w:tc>
       </w:tr>
     </w:tbl>
-    <w:bookmarkEnd w:id="36"/>
-    <w:bookmarkStart w:id="37" w:name="knowledge-developed-2"/>
+    <w:bookmarkEnd w:id="41"/>
+    <w:bookmarkStart w:id="42" w:name="knowledge-developed-2"/>
     <w:p>
       <w:pPr>
         <w:pStyle w:val="Heading4"/>
@@ -2248,8 +4708,8 @@
         </w:tc>
       </w:tr>
     </w:tbl>
-    <w:bookmarkEnd w:id="37"/>
-    <w:bookmarkStart w:id="38" w:name="skills-practiced-2"/>
+    <w:bookmarkEnd w:id="42"/>
+    <w:bookmarkStart w:id="43" w:name="skills-practiced-2"/>
     <w:p>
       <w:pPr>
         <w:pStyle w:val="Heading4"/>
@@ -2426,10 +4886,10 @@
         </w:tc>
       </w:tr>
     </w:tbl>
-    <w:bookmarkEnd w:id="38"/>
-    <w:bookmarkEnd w:id="39"/>
-    <w:bookmarkEnd w:id="40"/>
-    <w:bookmarkStart w:id="41" w:name="grade-band-progression"/>
+    <w:bookmarkEnd w:id="43"/>
+    <w:bookmarkEnd w:id="44"/>
+    <w:bookmarkEnd w:id="45"/>
+    <w:bookmarkStart w:id="46" w:name="grade-band-progression"/>
     <w:p>
       <w:pPr>
         <w:pStyle w:val="Heading2"/>
@@ -2734,8 +5194,8 @@
         </w:tc>
       </w:tr>
     </w:tbl>
-    <w:bookmarkEnd w:id="41"/>
-    <w:bookmarkStart w:id="44" w:name="cross-cutting-competencies"/>
+    <w:bookmarkEnd w:id="46"/>
+    <w:bookmarkStart w:id="49" w:name="cross-cutting-competencies"/>
     <w:p>
       <w:pPr>
         <w:pStyle w:val="Heading2"/>
@@ -2752,7 +5212,7 @@
         <w:t xml:space="preserve">All three activities develop these foundational competencies:</w:t>
       </w:r>
     </w:p>
-    <w:bookmarkStart w:id="42" w:name="human-ai-collaboration-skills"/>
+    <w:bookmarkStart w:id="47" w:name="human-ai-collaboration-skills"/>
     <w:p>
       <w:pPr>
         <w:pStyle w:val="Heading3"/>
@@ -2929,8 +5389,8 @@
         </w:tc>
       </w:tr>
     </w:tbl>
-    <w:bookmarkEnd w:id="42"/>
-    <w:bookmarkStart w:id="43" w:name="professional-communication"/>
+    <w:bookmarkEnd w:id="47"/>
+    <w:bookmarkStart w:id="48" w:name="professional-communication"/>
     <w:p>
       <w:pPr>
         <w:pStyle w:val="Heading3"/>
@@ -3107,9 +5567,9 @@
         </w:tc>
       </w:tr>
     </w:tbl>
-    <w:bookmarkEnd w:id="43"/>
-    <w:bookmarkEnd w:id="44"/>
-    <w:bookmarkStart w:id="48" w:name="using-this-matrix"/>
+    <w:bookmarkEnd w:id="48"/>
+    <w:bookmarkEnd w:id="49"/>
+    <w:bookmarkStart w:id="53" w:name="using-this-matrix"/>
     <w:p>
       <w:pPr>
         <w:pStyle w:val="Heading2"/>
@@ -3118,7 +5578,7 @@
         <w:t xml:space="preserve">Using This Matrix</w:t>
       </w:r>
     </w:p>
-    <w:bookmarkStart w:id="45" w:name="for-curriculum-approval"/>
+    <w:bookmarkStart w:id="50" w:name="for-curriculum-approval"/>
     <w:p>
       <w:pPr>
         <w:pStyle w:val="Heading3"/>
@@ -3135,8 +5595,8 @@
         <w:t xml:space="preserve">When preparing curriculum approval documentation, reference specific TKS codes to demonstrate standards alignment. Map activity learning objectives to corresponding NICE competencies, and document how grade-band progressions build systematically toward workforce readiness.</w:t>
       </w:r>
     </w:p>
-    <w:bookmarkEnd w:id="45"/>
-    <w:bookmarkStart w:id="46" w:name="for-assessment-design"/>
+    <w:bookmarkEnd w:id="50"/>
+    <w:bookmarkStart w:id="51" w:name="for-assessment-design"/>
     <w:p>
       <w:pPr>
         <w:pStyle w:val="Heading3"/>
@@ -3153,8 +5613,8 @@
         <w:t xml:space="preserve">Use TKS statements to create competency-based rubric criteria that align assessment evidence with specific skill demonstrations. This approach enables educators to track student progression across competency areas over time.</w:t>
       </w:r>
     </w:p>
-    <w:bookmarkEnd w:id="46"/>
-    <w:bookmarkStart w:id="47" w:name="for-career-pathway-planning"/>
+    <w:bookmarkEnd w:id="51"/>
+    <w:bookmarkStart w:id="52" w:name="for-career-pathway-planning"/>
     <w:p>
       <w:pPr>
         <w:pStyle w:val="Heading3"/>
@@ -3171,9 +5631,9 @@
         <w:t xml:space="preserve">Connect classroom activities to authentic workforce competencies by introducing students to cybersecurity career language. These connections build awareness of diverse cybersecurity roles and help students envision potential career pathways.</w:t>
       </w:r>
     </w:p>
-    <w:bookmarkEnd w:id="47"/>
-    <w:bookmarkEnd w:id="48"/>
-    <w:bookmarkStart w:id="49" w:name="references"/>
+    <w:bookmarkEnd w:id="52"/>
+    <w:bookmarkEnd w:id="53"/>
+    <w:bookmarkStart w:id="54" w:name="references"/>
     <w:p>
       <w:pPr>
         <w:pStyle w:val="Heading2"/>
@@ -3187,7 +5647,7 @@
         <w:pStyle w:val="Compact"/>
         <w:numPr>
           <w:ilvl w:val="0"/>
-          <w:numId w:val="1001"/>
+          <w:numId w:val="1002"/>
         </w:numPr>
       </w:pPr>
       <w:r>
@@ -3199,7 +5659,7 @@
         <w:pStyle w:val="Compact"/>
         <w:numPr>
           <w:ilvl w:val="0"/>
-          <w:numId w:val="1001"/>
+          <w:numId w:val="1002"/>
         </w:numPr>
       </w:pPr>
       <w:r>
@@ -3211,7 +5671,7 @@
         <w:pStyle w:val="Compact"/>
         <w:numPr>
           <w:ilvl w:val="0"/>
-          <w:numId w:val="1001"/>
+          <w:numId w:val="1002"/>
         </w:numPr>
       </w:pPr>
       <w:r>
@@ -3229,7 +5689,7 @@
         </w:r>
       </w:hyperlink>
     </w:p>
-    <w:bookmarkEnd w:id="49"/>
+    <w:bookmarkEnd w:id="54"/>
     <w:sectPr>
       <w:footnotePr>
         <w:numRestart w:val="eachSect"/>
@@ -3447,6 +5907,9 @@
     <w:abstractNumId w:val="990"/>
   </w:num>
   <w:num w:numId="1001">
+    <w:abstractNumId w:val="991"/>
+  </w:num>
+  <w:num w:numId="1002">
     <w:abstractNumId w:val="991"/>
   </w:num>
 </w:numbering>

</xml_diff>